<commit_message>
Updated Lab2 and Lab3
</commit_message>
<xml_diff>
--- a/labs-doc version/Lab-3-Generate-Tests.docx
+++ b/labs-doc version/Lab-3-Generate-Tests.docx
@@ -9,6 +9,7 @@
           <w:b/>
           <w:bCs/>
           <w:u w:val="single"/>
+          <w:lang w:val="en-US"/>
         </w:rPr>
       </w:pPr>
       <w:r>
@@ -59,19 +60,168 @@
     </w:p>
     <w:p>
       <w:pPr>
+        <w:jc w:val="center"/>
+        <w:rPr>
+          <w:b/>
+          <w:bCs/>
+          <w:u w:val="single"/>
+          <w:lang w:val="en-US"/>
+        </w:rPr>
+      </w:pPr>
+    </w:p>
+    <w:p>
+      <w:r>
+        <w:rPr>
+          <w:b/>
+          <w:bCs/>
+        </w:rPr>
+        <w:t xml:space="preserve">Lab </w:t>
+      </w:r>
+      <w:r>
+        <w:rPr>
+          <w:b/>
+          <w:bCs/>
+        </w:rPr>
+        <w:t>3</w:t>
+      </w:r>
+      <w:r>
+        <w:rPr>
+          <w:b/>
+          <w:bCs/>
+        </w:rPr>
+        <w:t xml:space="preserve"> covers:</w:t>
+      </w:r>
+      <w:r>
+        <w:t xml:space="preserve"> </w:t>
+      </w:r>
+    </w:p>
+    <w:p>
+      <w:pPr>
+        <w:pStyle w:val="ListParagraph"/>
+        <w:numPr>
+          <w:ilvl w:val="0"/>
+          <w:numId w:val="29"/>
+        </w:numPr>
+      </w:pPr>
+      <w:r>
+        <w:t xml:space="preserve">Use Case </w:t>
+      </w:r>
+      <w:r>
+        <w:t>5</w:t>
+      </w:r>
+      <w:r>
+        <w:t xml:space="preserve"> – </w:t>
+      </w:r>
+      <w:r>
+        <w:rPr>
+          <w:b/>
+          <w:bCs/>
+          <w:color w:val="215E99" w:themeColor="text2" w:themeTint="BF"/>
+          <w:u w:val="single"/>
+        </w:rPr>
+        <w:t xml:space="preserve">Generate and </w:t>
+      </w:r>
+      <w:r>
+        <w:rPr>
+          <w:b/>
+          <w:bCs/>
+          <w:color w:val="215E99" w:themeColor="text2" w:themeTint="BF"/>
+          <w:u w:val="single"/>
+        </w:rPr>
+        <w:t>R</w:t>
+      </w:r>
+      <w:r>
+        <w:rPr>
+          <w:b/>
+          <w:bCs/>
+          <w:color w:val="215E99" w:themeColor="text2" w:themeTint="BF"/>
+          <w:u w:val="single"/>
+        </w:rPr>
+        <w:t>un unit tests</w:t>
+      </w:r>
+    </w:p>
+    <w:p>
+      <w:pPr>
+        <w:jc w:val="center"/>
         <w:rPr>
           <w:b/>
           <w:bCs/>
           <w:u w:val="single"/>
         </w:rPr>
       </w:pPr>
+    </w:p>
+    <w:p>
+      <w:pPr>
+        <w:jc w:val="center"/>
+        <w:rPr>
+          <w:b/>
+          <w:bCs/>
+          <w:color w:val="215E99" w:themeColor="text2" w:themeTint="BF"/>
+          <w:sz w:val="28"/>
+          <w:szCs w:val="28"/>
+          <w:u w:val="single"/>
+        </w:rPr>
+      </w:pPr>
       <w:r>
         <w:rPr>
           <w:b/>
           <w:bCs/>
+          <w:color w:val="215E99" w:themeColor="text2" w:themeTint="BF"/>
+          <w:sz w:val="28"/>
+          <w:szCs w:val="28"/>
+        </w:rPr>
+        <w:t xml:space="preserve">Use Case </w:t>
+      </w:r>
+      <w:r>
+        <w:rPr>
+          <w:b/>
+          <w:bCs/>
+          <w:color w:val="215E99" w:themeColor="text2" w:themeTint="BF"/>
+          <w:sz w:val="28"/>
+          <w:szCs w:val="28"/>
+        </w:rPr>
+        <w:t>5</w:t>
+      </w:r>
+      <w:r>
+        <w:rPr>
+          <w:color w:val="215E99" w:themeColor="text2" w:themeTint="BF"/>
+          <w:sz w:val="28"/>
+          <w:szCs w:val="28"/>
+        </w:rPr>
+        <w:t xml:space="preserve"> </w:t>
+      </w:r>
+      <w:r>
+        <w:rPr>
+          <w:b/>
+          <w:bCs/>
+          <w:color w:val="215E99" w:themeColor="text2" w:themeTint="BF"/>
+          <w:sz w:val="28"/>
+          <w:szCs w:val="28"/>
           <w:u w:val="single"/>
         </w:rPr>
-        <w:t>Generate and run unit tests</w:t>
+        <w:t xml:space="preserve">Generate and </w:t>
+      </w:r>
+      <w:r>
+        <w:rPr>
+          <w:b/>
+          <w:bCs/>
+          <w:color w:val="215E99" w:themeColor="text2" w:themeTint="BF"/>
+          <w:sz w:val="28"/>
+          <w:szCs w:val="28"/>
+          <w:u w:val="single"/>
+        </w:rPr>
+        <w:t>R</w:t>
+      </w:r>
+      <w:r>
+        <w:rPr>
+          <w:b/>
+          <w:bCs/>
+          <w:color w:val="215E99" w:themeColor="text2" w:themeTint="BF"/>
+          <w:sz w:val="28"/>
+          <w:szCs w:val="28"/>
+          <w:u w:val="single"/>
+        </w:rPr>
+        <w:t>un unit tests</w:t>
       </w:r>
     </w:p>
     <w:p>
@@ -125,8 +275,16 @@
       <w:r>
         <w:rPr>
           <w:rFonts w:asciiTheme="minorHAnsi" w:hAnsiTheme="minorHAnsi"/>
+          <w:b/>
+          <w:bCs/>
         </w:rPr>
-        <w:t>Generate Tests.</w:t>
+        <w:t>Generate Tests</w:t>
+      </w:r>
+      <w:r>
+        <w:rPr>
+          <w:rFonts w:asciiTheme="minorHAnsi" w:hAnsiTheme="minorHAnsi"/>
+        </w:rPr>
+        <w:t>.</w:t>
       </w:r>
     </w:p>
     <w:p>
@@ -134,6 +292,9 @@
         <w:ind w:left="720"/>
       </w:pPr>
       <w:r>
+        <w:rPr>
+          <w:noProof/>
+        </w:rPr>
         <w:drawing>
           <wp:inline distT="0" distB="0" distL="0" distR="0" wp14:anchorId="00910566" wp14:editId="5688BF11">
             <wp:extent cx="5029200" cy="5092700"/>
@@ -188,6 +349,7 @@
         <w:rPr>
           <w:rFonts w:asciiTheme="minorHAnsi" w:hAnsiTheme="minorHAnsi"/>
         </w:rPr>
+        <w:lastRenderedPageBreak/>
         <w:t>You can choose to generate tests for the entire project, or can select just 1 single java file. If you choose the entire project, there will be a new test folder with unit tests being generated:</w:t>
       </w:r>
     </w:p>
@@ -197,7 +359,9 @@
         <w:jc w:val="center"/>
       </w:pPr>
       <w:r>
-        <w:lastRenderedPageBreak/>
+        <w:rPr>
+          <w:noProof/>
+        </w:rPr>
         <w:drawing>
           <wp:inline distT="0" distB="0" distL="0" distR="0" wp14:anchorId="51412C64" wp14:editId="7E97CC40">
             <wp:extent cx="2209800" cy="3924129"/>
@@ -256,6 +420,8 @@
       <w:r>
         <w:rPr>
           <w:rFonts w:asciiTheme="minorHAnsi" w:hAnsiTheme="minorHAnsi"/>
+          <w:b/>
+          <w:bCs/>
         </w:rPr>
         <w:t>jUnit</w:t>
       </w:r>
@@ -263,20 +429,16 @@
       <w:r>
         <w:rPr>
           <w:rFonts w:asciiTheme="minorHAnsi" w:hAnsiTheme="minorHAnsi"/>
+          <w:b/>
+          <w:bCs/>
         </w:rPr>
-        <w:t xml:space="preserve"> </w:t>
+        <w:t xml:space="preserve"> Test</w:t>
       </w:r>
       <w:r>
         <w:rPr>
           <w:rFonts w:asciiTheme="minorHAnsi" w:hAnsiTheme="minorHAnsi"/>
         </w:rPr>
-        <w:t>T</w:t>
-      </w:r>
-      <w:r>
-        <w:rPr>
-          <w:rFonts w:asciiTheme="minorHAnsi" w:hAnsiTheme="minorHAnsi"/>
-        </w:rPr>
-        <w:t>est</w:t>
+        <w:t>, as shown below</w:t>
       </w:r>
     </w:p>
     <w:p>
@@ -284,6 +446,10 @@
         <w:pStyle w:val="NormalWeb"/>
       </w:pPr>
       <w:r>
+        <w:rPr>
+          <w:noProof/>
+        </w:rPr>
+        <w:lastRenderedPageBreak/>
         <w:drawing>
           <wp:inline distT="0" distB="0" distL="0" distR="0" wp14:anchorId="6A136110" wp14:editId="4C8F5C15">
             <wp:extent cx="5880100" cy="3752424"/>
@@ -1630,6 +1796,119 @@
     </w:lvl>
   </w:abstractNum>
   <w:abstractNum w:abstractNumId="12" w15:restartNumberingAfterBreak="0">
+    <w:nsid w:val="2C14263B"/>
+    <w:multiLevelType w:val="hybridMultilevel"/>
+    <w:tmpl w:val="B10A4224"/>
+    <w:lvl w:ilvl="0" w:tplc="08090001">
+      <w:start w:val="1"/>
+      <w:numFmt w:val="bullet"/>
+      <w:lvlText w:val=""/>
+      <w:lvlJc w:val="left"/>
+      <w:pPr>
+        <w:ind w:left="720" w:hanging="360"/>
+      </w:pPr>
+      <w:rPr>
+        <w:rFonts w:ascii="Symbol" w:hAnsi="Symbol" w:hint="default"/>
+      </w:rPr>
+    </w:lvl>
+    <w:lvl w:ilvl="1" w:tplc="08090003" w:tentative="1">
+      <w:start w:val="1"/>
+      <w:numFmt w:val="bullet"/>
+      <w:lvlText w:val="o"/>
+      <w:lvlJc w:val="left"/>
+      <w:pPr>
+        <w:ind w:left="1440" w:hanging="360"/>
+      </w:pPr>
+      <w:rPr>
+        <w:rFonts w:ascii="Courier New" w:hAnsi="Courier New" w:cs="Courier New" w:hint="default"/>
+      </w:rPr>
+    </w:lvl>
+    <w:lvl w:ilvl="2" w:tplc="08090005" w:tentative="1">
+      <w:start w:val="1"/>
+      <w:numFmt w:val="bullet"/>
+      <w:lvlText w:val=""/>
+      <w:lvlJc w:val="left"/>
+      <w:pPr>
+        <w:ind w:left="2160" w:hanging="360"/>
+      </w:pPr>
+      <w:rPr>
+        <w:rFonts w:ascii="Wingdings" w:hAnsi="Wingdings" w:hint="default"/>
+      </w:rPr>
+    </w:lvl>
+    <w:lvl w:ilvl="3" w:tplc="08090001" w:tentative="1">
+      <w:start w:val="1"/>
+      <w:numFmt w:val="bullet"/>
+      <w:lvlText w:val=""/>
+      <w:lvlJc w:val="left"/>
+      <w:pPr>
+        <w:ind w:left="2880" w:hanging="360"/>
+      </w:pPr>
+      <w:rPr>
+        <w:rFonts w:ascii="Symbol" w:hAnsi="Symbol" w:hint="default"/>
+      </w:rPr>
+    </w:lvl>
+    <w:lvl w:ilvl="4" w:tplc="08090003" w:tentative="1">
+      <w:start w:val="1"/>
+      <w:numFmt w:val="bullet"/>
+      <w:lvlText w:val="o"/>
+      <w:lvlJc w:val="left"/>
+      <w:pPr>
+        <w:ind w:left="3600" w:hanging="360"/>
+      </w:pPr>
+      <w:rPr>
+        <w:rFonts w:ascii="Courier New" w:hAnsi="Courier New" w:cs="Courier New" w:hint="default"/>
+      </w:rPr>
+    </w:lvl>
+    <w:lvl w:ilvl="5" w:tplc="08090005" w:tentative="1">
+      <w:start w:val="1"/>
+      <w:numFmt w:val="bullet"/>
+      <w:lvlText w:val=""/>
+      <w:lvlJc w:val="left"/>
+      <w:pPr>
+        <w:ind w:left="4320" w:hanging="360"/>
+      </w:pPr>
+      <w:rPr>
+        <w:rFonts w:ascii="Wingdings" w:hAnsi="Wingdings" w:hint="default"/>
+      </w:rPr>
+    </w:lvl>
+    <w:lvl w:ilvl="6" w:tplc="08090001" w:tentative="1">
+      <w:start w:val="1"/>
+      <w:numFmt w:val="bullet"/>
+      <w:lvlText w:val=""/>
+      <w:lvlJc w:val="left"/>
+      <w:pPr>
+        <w:ind w:left="5040" w:hanging="360"/>
+      </w:pPr>
+      <w:rPr>
+        <w:rFonts w:ascii="Symbol" w:hAnsi="Symbol" w:hint="default"/>
+      </w:rPr>
+    </w:lvl>
+    <w:lvl w:ilvl="7" w:tplc="08090003" w:tentative="1">
+      <w:start w:val="1"/>
+      <w:numFmt w:val="bullet"/>
+      <w:lvlText w:val="o"/>
+      <w:lvlJc w:val="left"/>
+      <w:pPr>
+        <w:ind w:left="5760" w:hanging="360"/>
+      </w:pPr>
+      <w:rPr>
+        <w:rFonts w:ascii="Courier New" w:hAnsi="Courier New" w:cs="Courier New" w:hint="default"/>
+      </w:rPr>
+    </w:lvl>
+    <w:lvl w:ilvl="8" w:tplc="08090005" w:tentative="1">
+      <w:start w:val="1"/>
+      <w:numFmt w:val="bullet"/>
+      <w:lvlText w:val=""/>
+      <w:lvlJc w:val="left"/>
+      <w:pPr>
+        <w:ind w:left="6480" w:hanging="360"/>
+      </w:pPr>
+      <w:rPr>
+        <w:rFonts w:ascii="Wingdings" w:hAnsi="Wingdings" w:hint="default"/>
+      </w:rPr>
+    </w:lvl>
+  </w:abstractNum>
+  <w:abstractNum w:abstractNumId="13" w15:restartNumberingAfterBreak="0">
     <w:nsid w:val="3391703D"/>
     <w:multiLevelType w:val="multilevel"/>
     <w:tmpl w:val="2932D940"/>
@@ -1746,7 +2025,7 @@
       </w:pPr>
     </w:lvl>
   </w:abstractNum>
-  <w:abstractNum w:abstractNumId="13" w15:restartNumberingAfterBreak="0">
+  <w:abstractNum w:abstractNumId="14" w15:restartNumberingAfterBreak="0">
     <w:nsid w:val="38DC1486"/>
     <w:multiLevelType w:val="multilevel"/>
     <w:tmpl w:val="2FB8FE7A"/>
@@ -1859,7 +2138,7 @@
       </w:pPr>
     </w:lvl>
   </w:abstractNum>
-  <w:abstractNum w:abstractNumId="14" w15:restartNumberingAfterBreak="0">
+  <w:abstractNum w:abstractNumId="15" w15:restartNumberingAfterBreak="0">
     <w:nsid w:val="3E4B100C"/>
     <w:multiLevelType w:val="multilevel"/>
     <w:tmpl w:val="A600F4E0"/>
@@ -1972,7 +2251,7 @@
       </w:pPr>
     </w:lvl>
   </w:abstractNum>
-  <w:abstractNum w:abstractNumId="15" w15:restartNumberingAfterBreak="0">
+  <w:abstractNum w:abstractNumId="16" w15:restartNumberingAfterBreak="0">
     <w:nsid w:val="45481514"/>
     <w:multiLevelType w:val="multilevel"/>
     <w:tmpl w:val="BC569F2C"/>
@@ -2085,7 +2364,7 @@
       </w:pPr>
     </w:lvl>
   </w:abstractNum>
-  <w:abstractNum w:abstractNumId="16" w15:restartNumberingAfterBreak="0">
+  <w:abstractNum w:abstractNumId="17" w15:restartNumberingAfterBreak="0">
     <w:nsid w:val="45A353FC"/>
     <w:multiLevelType w:val="multilevel"/>
     <w:tmpl w:val="4BCE83B6"/>
@@ -2198,7 +2477,7 @@
       </w:pPr>
     </w:lvl>
   </w:abstractNum>
-  <w:abstractNum w:abstractNumId="17" w15:restartNumberingAfterBreak="0">
+  <w:abstractNum w:abstractNumId="18" w15:restartNumberingAfterBreak="0">
     <w:nsid w:val="4EC04FE7"/>
     <w:multiLevelType w:val="hybridMultilevel"/>
     <w:tmpl w:val="2B32A91A"/>
@@ -2311,7 +2590,7 @@
       </w:rPr>
     </w:lvl>
   </w:abstractNum>
-  <w:abstractNum w:abstractNumId="18" w15:restartNumberingAfterBreak="0">
+  <w:abstractNum w:abstractNumId="19" w15:restartNumberingAfterBreak="0">
     <w:nsid w:val="4F2E5531"/>
     <w:multiLevelType w:val="multilevel"/>
     <w:tmpl w:val="1BE47084"/>
@@ -2424,7 +2703,7 @@
       </w:pPr>
     </w:lvl>
   </w:abstractNum>
-  <w:abstractNum w:abstractNumId="19" w15:restartNumberingAfterBreak="0">
+  <w:abstractNum w:abstractNumId="20" w15:restartNumberingAfterBreak="0">
     <w:nsid w:val="68C63DE0"/>
     <w:multiLevelType w:val="multilevel"/>
     <w:tmpl w:val="ECFC3FD6"/>
@@ -2537,7 +2816,7 @@
       </w:pPr>
     </w:lvl>
   </w:abstractNum>
-  <w:abstractNum w:abstractNumId="20" w15:restartNumberingAfterBreak="0">
+  <w:abstractNum w:abstractNumId="21" w15:restartNumberingAfterBreak="0">
     <w:nsid w:val="6F1E2D60"/>
     <w:multiLevelType w:val="hybridMultilevel"/>
     <w:tmpl w:val="BAF4AC24"/>
@@ -2626,7 +2905,7 @@
       </w:pPr>
     </w:lvl>
   </w:abstractNum>
-  <w:abstractNum w:abstractNumId="21" w15:restartNumberingAfterBreak="0">
+  <w:abstractNum w:abstractNumId="22" w15:restartNumberingAfterBreak="0">
     <w:nsid w:val="73A43488"/>
     <w:multiLevelType w:val="multilevel"/>
     <w:tmpl w:val="0130F1C0"/>
@@ -2739,7 +3018,7 @@
       </w:pPr>
     </w:lvl>
   </w:abstractNum>
-  <w:abstractNum w:abstractNumId="22" w15:restartNumberingAfterBreak="0">
+  <w:abstractNum w:abstractNumId="23" w15:restartNumberingAfterBreak="0">
     <w:nsid w:val="77A3031E"/>
     <w:multiLevelType w:val="multilevel"/>
     <w:tmpl w:val="798C6FBC"/>
@@ -2852,7 +3131,7 @@
       </w:pPr>
     </w:lvl>
   </w:abstractNum>
-  <w:abstractNum w:abstractNumId="23" w15:restartNumberingAfterBreak="0">
+  <w:abstractNum w:abstractNumId="24" w15:restartNumberingAfterBreak="0">
     <w:nsid w:val="797E356A"/>
     <w:multiLevelType w:val="hybridMultilevel"/>
     <w:tmpl w:val="C2746158"/>
@@ -2965,7 +3244,7 @@
       </w:rPr>
     </w:lvl>
   </w:abstractNum>
-  <w:abstractNum w:abstractNumId="24" w15:restartNumberingAfterBreak="0">
+  <w:abstractNum w:abstractNumId="25" w15:restartNumberingAfterBreak="0">
     <w:nsid w:val="7C8C5800"/>
     <w:multiLevelType w:val="hybridMultilevel"/>
     <w:tmpl w:val="470E6F5E"/>
@@ -3078,7 +3357,7 @@
       </w:pPr>
     </w:lvl>
   </w:abstractNum>
-  <w:abstractNum w:abstractNumId="25" w15:restartNumberingAfterBreak="0">
+  <w:abstractNum w:abstractNumId="26" w15:restartNumberingAfterBreak="0">
     <w:nsid w:val="7ECE69C7"/>
     <w:multiLevelType w:val="hybridMultilevel"/>
     <w:tmpl w:val="D306139C"/>
@@ -3167,7 +3446,7 @@
       </w:pPr>
     </w:lvl>
   </w:abstractNum>
-  <w:abstractNum w:abstractNumId="26" w15:restartNumberingAfterBreak="0">
+  <w:abstractNum w:abstractNumId="27" w15:restartNumberingAfterBreak="0">
     <w:nsid w:val="7F6224A0"/>
     <w:multiLevelType w:val="hybridMultilevel"/>
     <w:tmpl w:val="BDB8F222"/>
@@ -3259,7 +3538,7 @@
       </w:pPr>
     </w:lvl>
   </w:abstractNum>
-  <w:abstractNum w:abstractNumId="27" w15:restartNumberingAfterBreak="0">
+  <w:abstractNum w:abstractNumId="28" w15:restartNumberingAfterBreak="0">
     <w:nsid w:val="7FEA0702"/>
     <w:multiLevelType w:val="multilevel"/>
     <w:tmpl w:val="EA3E1386"/>
@@ -3376,7 +3655,7 @@
     <w:abstractNumId w:val="4"/>
   </w:num>
   <w:num w:numId="2" w16cid:durableId="892811227">
-    <w:abstractNumId w:val="19"/>
+    <w:abstractNumId w:val="20"/>
   </w:num>
   <w:num w:numId="3" w16cid:durableId="1176114330">
     <w:abstractNumId w:val="5"/>
@@ -3391,16 +3670,16 @@
     <w:abstractNumId w:val="0"/>
   </w:num>
   <w:num w:numId="7" w16cid:durableId="1026639913">
-    <w:abstractNumId w:val="26"/>
+    <w:abstractNumId w:val="27"/>
   </w:num>
   <w:num w:numId="8" w16cid:durableId="1435594924">
     <w:abstractNumId w:val="10"/>
   </w:num>
   <w:num w:numId="9" w16cid:durableId="1713576726">
-    <w:abstractNumId w:val="20"/>
+    <w:abstractNumId w:val="21"/>
   </w:num>
   <w:num w:numId="10" w16cid:durableId="210121641">
-    <w:abstractNumId w:val="12"/>
+    <w:abstractNumId w:val="13"/>
   </w:num>
   <w:num w:numId="11" w16cid:durableId="1000473126">
     <w:abstractNumId w:val="7"/>
@@ -3409,7 +3688,7 @@
     <w:abstractNumId w:val="8"/>
   </w:num>
   <w:num w:numId="13" w16cid:durableId="1844468873">
-    <w:abstractNumId w:val="21"/>
+    <w:abstractNumId w:val="22"/>
   </w:num>
   <w:num w:numId="14" w16cid:durableId="623273019">
     <w:abstractNumId w:val="3"/>
@@ -3421,40 +3700,43 @@
     <w:abstractNumId w:val="9"/>
   </w:num>
   <w:num w:numId="17" w16cid:durableId="2044092383">
-    <w:abstractNumId w:val="18"/>
+    <w:abstractNumId w:val="19"/>
   </w:num>
   <w:num w:numId="18" w16cid:durableId="698702306">
-    <w:abstractNumId w:val="23"/>
+    <w:abstractNumId w:val="24"/>
   </w:num>
   <w:num w:numId="19" w16cid:durableId="2053991980">
-    <w:abstractNumId w:val="25"/>
+    <w:abstractNumId w:val="26"/>
   </w:num>
   <w:num w:numId="20" w16cid:durableId="1002202908">
-    <w:abstractNumId w:val="16"/>
+    <w:abstractNumId w:val="17"/>
   </w:num>
   <w:num w:numId="21" w16cid:durableId="743262829">
-    <w:abstractNumId w:val="27"/>
+    <w:abstractNumId w:val="28"/>
   </w:num>
   <w:num w:numId="22" w16cid:durableId="211576896">
-    <w:abstractNumId w:val="13"/>
+    <w:abstractNumId w:val="14"/>
   </w:num>
   <w:num w:numId="23" w16cid:durableId="1353218296">
     <w:abstractNumId w:val="2"/>
   </w:num>
   <w:num w:numId="24" w16cid:durableId="1156460210">
-    <w:abstractNumId w:val="24"/>
+    <w:abstractNumId w:val="25"/>
   </w:num>
   <w:num w:numId="25" w16cid:durableId="1618022682">
-    <w:abstractNumId w:val="17"/>
+    <w:abstractNumId w:val="18"/>
   </w:num>
   <w:num w:numId="26" w16cid:durableId="2105570897">
-    <w:abstractNumId w:val="14"/>
+    <w:abstractNumId w:val="15"/>
   </w:num>
   <w:num w:numId="27" w16cid:durableId="1768382973">
-    <w:abstractNumId w:val="15"/>
+    <w:abstractNumId w:val="16"/>
   </w:num>
   <w:num w:numId="28" w16cid:durableId="2078554217">
-    <w:abstractNumId w:val="22"/>
+    <w:abstractNumId w:val="23"/>
+  </w:num>
+  <w:num w:numId="29" w16cid:durableId="1720739717">
+    <w:abstractNumId w:val="12"/>
   </w:num>
 </w:numbering>
 </file>

</xml_diff>